<commit_message>
added lines to compute similar zips
</commit_message>
<xml_diff>
--- a/classifer/classifier/fangzhongjie/mv_apm.docx
+++ b/classifer/classifier/fangzhongjie/mv_apm.docx
@@ -5501,331 +5501,931 @@
         </w:rPr>
         <w:t>.py</w:t>
       </w:r>
+    </w:p>
+    <w:p>
+      <w:pPr>
+        <w:pStyle w:val="p3"/>
+        <w:rPr>
+          <w:sz w:val="24"/>
+        </w:rPr>
+      </w:pPr>
+      <w:r>
+        <w:rPr>
+          <w:rStyle w:val="s1"/>
+          <w:sz w:val="24"/>
+        </w:rPr>
+        <w:t xml:space="preserve">INPUTS: </w:t>
+      </w:r>
+      <w:r>
+        <w:rPr>
+          <w:rStyle w:val="s1"/>
+          <w:sz w:val="24"/>
+        </w:rPr>
+        <w:t xml:space="preserve">       </w:t>
+      </w:r>
+      <w:r>
+        <w:rPr>
+          <w:rStyle w:val="s1"/>
+          <w:sz w:val="24"/>
+        </w:rPr>
+        <w:t>top10ZipFeatures/top10ZipFeatures_2015</w:t>
+      </w:r>
+      <w:r>
+        <w:rPr>
+          <w:rStyle w:val="s1"/>
+          <w:sz w:val="24"/>
+        </w:rPr>
+        <w:t xml:space="preserve">-&gt;2010 </w:t>
+      </w:r>
+      <w:r>
+        <w:rPr>
+          <w:rStyle w:val="s1"/>
+          <w:sz w:val="24"/>
+        </w:rPr>
+        <w:t xml:space="preserve">which </w:t>
+      </w:r>
+      <w:r>
+        <w:rPr>
+          <w:rStyle w:val="s1"/>
+          <w:sz w:val="24"/>
+        </w:rPr>
+        <w:t>has the top 10 pol source zips</w:t>
+      </w:r>
+      <w:r>
+        <w:rPr>
+          <w:rStyle w:val="s1"/>
+          <w:sz w:val="24"/>
+        </w:rPr>
+        <w:t>’ demographics features</w:t>
+      </w:r>
+      <w:r>
+        <w:rPr>
+          <w:rStyle w:val="s1"/>
+          <w:sz w:val="24"/>
+        </w:rPr>
+        <w:t xml:space="preserve"> for each agent</w:t>
+      </w:r>
+    </w:p>
+    <w:p>
+      <w:pPr>
+        <w:pStyle w:val="p3"/>
+        <w:rPr>
+          <w:sz w:val="24"/>
+        </w:rPr>
+      </w:pPr>
+    </w:p>
+    <w:p>
+      <w:pPr>
+        <w:pStyle w:val="p3"/>
+        <w:rPr>
+          <w:rStyle w:val="s1"/>
+          <w:sz w:val="24"/>
+        </w:rPr>
+      </w:pPr>
+      <w:r>
+        <w:rPr>
+          <w:rStyle w:val="apple-tab-span"/>
+          <w:sz w:val="24"/>
+        </w:rPr>
+        <w:tab/>
+      </w:r>
+      <w:r>
+        <w:rPr>
+          <w:rStyle w:val="s1"/>
+          <w:sz w:val="24"/>
+        </w:rPr>
+        <w:t xml:space="preserve">OUTPUTS: </w:t>
+      </w:r>
+      <w:r>
+        <w:rPr>
+          <w:rStyle w:val="s1"/>
+          <w:sz w:val="24"/>
+        </w:rPr>
+        <w:t>top10ZipFeatures/byZIPtop10ZipFeatures_2010</w:t>
+      </w:r>
+      <w:r>
+        <w:rPr>
+          <w:rStyle w:val="s1"/>
+          <w:sz w:val="24"/>
+        </w:rPr>
+        <w:sym w:font="Wingdings" w:char="F0E0"/>
+      </w:r>
+      <w:r>
+        <w:rPr>
+          <w:rStyle w:val="s1"/>
+          <w:sz w:val="24"/>
+        </w:rPr>
+        <w:t>2015</w:t>
+      </w:r>
+      <w:r>
+        <w:rPr>
+          <w:rStyle w:val="s1"/>
+          <w:sz w:val="24"/>
+        </w:rPr>
+        <w:t>.csv</w:t>
+      </w:r>
+      <w:r>
+        <w:rPr>
+          <w:rStyle w:val="s1"/>
+          <w:sz w:val="24"/>
+        </w:rPr>
+        <w:t xml:space="preserve"> </w:t>
+      </w:r>
+      <w:r>
+        <w:rPr>
+          <w:rStyle w:val="s1"/>
+          <w:sz w:val="24"/>
+        </w:rPr>
+        <w:t>produce top 10 pol source zips</w:t>
+      </w:r>
+      <w:r>
+        <w:rPr>
+          <w:rStyle w:val="s1"/>
+          <w:sz w:val="24"/>
+        </w:rPr>
+        <w:t>’ features</w:t>
+      </w:r>
+      <w:r>
+        <w:rPr>
+          <w:rStyle w:val="s1"/>
+          <w:sz w:val="24"/>
+        </w:rPr>
+        <w:t xml:space="preserve"> for each zip instead</w:t>
+      </w:r>
+    </w:p>
+    <w:p>
+      <w:pPr>
+        <w:pStyle w:val="p3"/>
+        <w:rPr>
+          <w:rStyle w:val="s1"/>
+          <w:sz w:val="24"/>
+        </w:rPr>
+      </w:pPr>
+      <w:r>
+        <w:rPr>
+          <w:rStyle w:val="s1"/>
+          <w:sz w:val="24"/>
+        </w:rPr>
+        <w:tab/>
+      </w:r>
+      <w:r>
+        <w:rPr>
+          <w:rStyle w:val="s1"/>
+          <w:sz w:val="24"/>
+        </w:rPr>
+        <w:tab/>
+      </w:r>
+      <w:r>
+        <w:rPr>
+          <w:rStyle w:val="s1"/>
+          <w:sz w:val="24"/>
+        </w:rPr>
+        <w:tab/>
+      </w:r>
+      <w:r>
+        <w:rPr>
+          <w:rStyle w:val="s1"/>
+          <w:sz w:val="24"/>
+        </w:rPr>
+        <w:t>top10ZipFeatures/byZIPtop10ZipFeaturesAgg_2010.csv'</w:t>
+      </w:r>
+      <w:r>
+        <w:rPr>
+          <w:rStyle w:val="s1"/>
+          <w:sz w:val="24"/>
+        </w:rPr>
+        <w:t xml:space="preserve"> produce top 10 pol source zips’ aggregated version features for each zip instead</w:t>
+      </w:r>
+    </w:p>
+    <w:p>
+      <w:pPr>
+        <w:pStyle w:val="p3"/>
+        <w:ind w:firstLine="720"/>
+        <w:rPr>
+          <w:rStyle w:val="s1"/>
+          <w:sz w:val="24"/>
+        </w:rPr>
+      </w:pPr>
+      <w:r>
+        <w:rPr>
+          <w:rStyle w:val="s1"/>
+          <w:sz w:val="24"/>
+        </w:rPr>
+        <w:t>top10ZipFeatures/top10zipPerzip2010.csv</w:t>
+      </w:r>
+      <w:r>
+        <w:rPr>
+          <w:rStyle w:val="s1"/>
+          <w:sz w:val="24"/>
+        </w:rPr>
+        <w:t xml:space="preserve">: each zip codes top 10 </w:t>
+      </w:r>
+      <w:proofErr w:type="spellStart"/>
+      <w:r>
+        <w:rPr>
+          <w:rStyle w:val="s1"/>
+          <w:sz w:val="24"/>
+        </w:rPr>
+        <w:t>neibor</w:t>
+      </w:r>
+      <w:proofErr w:type="spellEnd"/>
+      <w:r>
+        <w:rPr>
+          <w:rStyle w:val="s1"/>
+          <w:sz w:val="24"/>
+        </w:rPr>
+        <w:t xml:space="preserve"> zip</w:t>
+      </w:r>
+    </w:p>
+    <w:p>
+      <w:pPr>
+        <w:pStyle w:val="p3"/>
+        <w:rPr>
+          <w:rStyle w:val="s1"/>
+          <w:sz w:val="24"/>
+        </w:rPr>
+      </w:pPr>
+    </w:p>
+    <w:p>
+      <w:pPr>
+        <w:pStyle w:val="p3"/>
+        <w:rPr>
+          <w:rStyle w:val="s1"/>
+          <w:sz w:val="24"/>
+        </w:rPr>
+      </w:pPr>
+    </w:p>
+    <w:p>
+      <w:pPr>
+        <w:pStyle w:val="p3"/>
+        <w:rPr>
+          <w:rStyle w:val="s1"/>
+          <w:b/>
+          <w:sz w:val="24"/>
+        </w:rPr>
+      </w:pPr>
+      <w:r>
+        <w:rPr>
+          <w:rStyle w:val="s1"/>
+          <w:b/>
+          <w:sz w:val="24"/>
+        </w:rPr>
+        <w:t>prepData4_getMostSimZip.py</w:t>
+      </w:r>
+    </w:p>
+    <w:p>
+      <w:pPr>
+        <w:pStyle w:val="p3"/>
+      </w:pPr>
+      <w:r>
+        <w:rPr>
+          <w:rStyle w:val="s1"/>
+          <w:sz w:val="24"/>
+        </w:rPr>
+        <w:t>INPUTS:</w:t>
+      </w:r>
+      <w:r>
+        <w:t xml:space="preserve"> </w:t>
+      </w:r>
+    </w:p>
+    <w:p>
+      <w:pPr>
+        <w:pStyle w:val="p3"/>
+        <w:ind w:left="720"/>
+        <w:rPr>
+          <w:rStyle w:val="s1"/>
+          <w:sz w:val="24"/>
+        </w:rPr>
+      </w:pPr>
+      <w:r>
+        <w:rPr>
+          <w:rStyle w:val="s1"/>
+          <w:sz w:val="24"/>
+        </w:rPr>
+        <w:t xml:space="preserve"># get each zip's 2 encoded </w:t>
+      </w:r>
+    </w:p>
+    <w:p>
+      <w:pPr>
+        <w:pStyle w:val="p3"/>
+        <w:ind w:left="720"/>
+        <w:rPr>
+          <w:rStyle w:val="s1"/>
+          <w:sz w:val="24"/>
+        </w:rPr>
+      </w:pPr>
+      <w:proofErr w:type="spellStart"/>
+      <w:r>
+        <w:rPr>
+          <w:rStyle w:val="s1"/>
+          <w:sz w:val="24"/>
+        </w:rPr>
+        <w:t>zipsim_df</w:t>
+      </w:r>
+      <w:proofErr w:type="spellEnd"/>
+      <w:r>
+        <w:rPr>
+          <w:rStyle w:val="s1"/>
+          <w:sz w:val="24"/>
+        </w:rPr>
+        <w:t xml:space="preserve"> = </w:t>
+      </w:r>
+      <w:proofErr w:type="spellStart"/>
+      <w:proofErr w:type="gramStart"/>
+      <w:r>
+        <w:rPr>
+          <w:rStyle w:val="s1"/>
+          <w:sz w:val="24"/>
+        </w:rPr>
+        <w:t>pd.read</w:t>
+      </w:r>
+      <w:proofErr w:type="gramEnd"/>
+      <w:r>
+        <w:rPr>
+          <w:rStyle w:val="s1"/>
+          <w:sz w:val="24"/>
+        </w:rPr>
+        <w:t>_csv</w:t>
+      </w:r>
+      <w:proofErr w:type="spellEnd"/>
+      <w:r>
+        <w:rPr>
+          <w:rStyle w:val="s1"/>
+          <w:sz w:val="24"/>
+        </w:rPr>
+        <w:t>('</w:t>
+      </w:r>
+      <w:proofErr w:type="spellStart"/>
+      <w:r>
+        <w:rPr>
+          <w:rStyle w:val="s1"/>
+          <w:sz w:val="24"/>
+        </w:rPr>
+        <w:t>zipSimilarity</w:t>
+      </w:r>
+      <w:proofErr w:type="spellEnd"/>
+      <w:r>
+        <w:rPr>
+          <w:rStyle w:val="s1"/>
+          <w:sz w:val="24"/>
+        </w:rPr>
+        <w:t>/zipsimilarity_tsne.csv')</w:t>
+      </w:r>
+    </w:p>
+    <w:p>
+      <w:pPr>
+        <w:pStyle w:val="p3"/>
+        <w:ind w:left="720"/>
+        <w:rPr>
+          <w:rStyle w:val="s1"/>
+          <w:sz w:val="24"/>
+        </w:rPr>
+      </w:pPr>
+      <w:r>
+        <w:rPr>
+          <w:rStyle w:val="s1"/>
+          <w:sz w:val="24"/>
+        </w:rPr>
+        <w:t># Read zip merged file with all demographics features</w:t>
+      </w:r>
+    </w:p>
+    <w:p>
+      <w:pPr>
+        <w:pStyle w:val="p3"/>
+        <w:ind w:left="720"/>
+        <w:rPr>
+          <w:rStyle w:val="s1"/>
+          <w:sz w:val="24"/>
+        </w:rPr>
+      </w:pPr>
+      <w:proofErr w:type="spellStart"/>
+      <w:r>
+        <w:rPr>
+          <w:rStyle w:val="s1"/>
+          <w:sz w:val="24"/>
+        </w:rPr>
+        <w:t>zipdf</w:t>
+      </w:r>
+      <w:proofErr w:type="spellEnd"/>
+      <w:r>
+        <w:rPr>
+          <w:rStyle w:val="s1"/>
+          <w:sz w:val="24"/>
+        </w:rPr>
+        <w:t xml:space="preserve"> = </w:t>
+      </w:r>
+      <w:proofErr w:type="spellStart"/>
+      <w:proofErr w:type="gramStart"/>
+      <w:r>
+        <w:rPr>
+          <w:rStyle w:val="s1"/>
+          <w:sz w:val="24"/>
+        </w:rPr>
+        <w:t>pd.read</w:t>
+      </w:r>
+      <w:proofErr w:type="gramEnd"/>
+      <w:r>
+        <w:rPr>
+          <w:rStyle w:val="s1"/>
+          <w:sz w:val="24"/>
+        </w:rPr>
+        <w:t>_csv</w:t>
+      </w:r>
+      <w:proofErr w:type="spellEnd"/>
+      <w:r>
+        <w:rPr>
+          <w:rStyle w:val="s1"/>
+          <w:sz w:val="24"/>
+        </w:rPr>
+        <w:t>('zipmerged2010-2015.csv')</w:t>
+      </w:r>
+    </w:p>
+    <w:p>
+      <w:pPr>
+        <w:pStyle w:val="p3"/>
+        <w:ind w:left="720"/>
+        <w:rPr>
+          <w:rStyle w:val="s1"/>
+          <w:sz w:val="24"/>
+        </w:rPr>
+      </w:pPr>
+      <w:r>
+        <w:rPr>
+          <w:rStyle w:val="s1"/>
+          <w:sz w:val="24"/>
+        </w:rPr>
+        <w:t xml:space="preserve"># Read </w:t>
+      </w:r>
+      <w:proofErr w:type="spellStart"/>
+      <w:r>
+        <w:rPr>
+          <w:rStyle w:val="s1"/>
+          <w:sz w:val="24"/>
+        </w:rPr>
+        <w:t>zipinfo</w:t>
+      </w:r>
+      <w:proofErr w:type="spellEnd"/>
+      <w:r>
+        <w:rPr>
+          <w:rStyle w:val="s1"/>
+          <w:sz w:val="24"/>
+        </w:rPr>
+        <w:t xml:space="preserve"> csv which has the state, county info per zip</w:t>
+      </w:r>
+    </w:p>
+    <w:p>
+      <w:pPr>
+        <w:pStyle w:val="p3"/>
+        <w:ind w:left="720"/>
+        <w:rPr>
+          <w:rStyle w:val="s1"/>
+          <w:sz w:val="24"/>
+        </w:rPr>
+      </w:pPr>
+      <w:proofErr w:type="spellStart"/>
+      <w:r>
+        <w:rPr>
+          <w:rStyle w:val="s1"/>
+          <w:sz w:val="24"/>
+        </w:rPr>
+        <w:t>zipinfo</w:t>
+      </w:r>
+      <w:proofErr w:type="spellEnd"/>
+      <w:r>
+        <w:rPr>
+          <w:rStyle w:val="s1"/>
+          <w:sz w:val="24"/>
+        </w:rPr>
+        <w:t xml:space="preserve"> = </w:t>
+      </w:r>
+      <w:proofErr w:type="spellStart"/>
+      <w:proofErr w:type="gramStart"/>
+      <w:r>
+        <w:rPr>
+          <w:rStyle w:val="s1"/>
+          <w:sz w:val="24"/>
+        </w:rPr>
+        <w:t>pd.read</w:t>
+      </w:r>
+      <w:proofErr w:type="gramEnd"/>
+      <w:r>
+        <w:rPr>
+          <w:rStyle w:val="s1"/>
+          <w:sz w:val="24"/>
+        </w:rPr>
+        <w:t>_csv</w:t>
+      </w:r>
+      <w:proofErr w:type="spellEnd"/>
+      <w:r>
+        <w:rPr>
+          <w:rStyle w:val="s1"/>
+          <w:sz w:val="24"/>
+        </w:rPr>
+        <w:t>('us_postal_codes.csv')</w:t>
+      </w:r>
+    </w:p>
+    <w:p>
+      <w:pPr>
+        <w:pStyle w:val="p3"/>
+        <w:rPr>
+          <w:rStyle w:val="s1"/>
+          <w:sz w:val="24"/>
+        </w:rPr>
+      </w:pPr>
+      <w:r>
+        <w:rPr>
+          <w:rStyle w:val="s1"/>
+          <w:sz w:val="24"/>
+        </w:rPr>
+        <w:t>OUTPUTS:</w:t>
+      </w:r>
+      <w:r>
+        <w:t xml:space="preserve"> </w:t>
+      </w:r>
+      <w:r>
+        <w:rPr>
+          <w:rStyle w:val="s1"/>
+          <w:sz w:val="24"/>
+        </w:rPr>
+        <w:t>'</w:t>
+      </w:r>
+      <w:r>
+        <w:rPr>
+          <w:rStyle w:val="s1"/>
+          <w:sz w:val="24"/>
+        </w:rPr>
+        <w:t xml:space="preserve"> </w:t>
+      </w:r>
+      <w:proofErr w:type="spellStart"/>
+      <w:r>
+        <w:rPr>
+          <w:rStyle w:val="s1"/>
+          <w:sz w:val="24"/>
+        </w:rPr>
+        <w:t>zipS</w:t>
+      </w:r>
+      <w:r>
+        <w:rPr>
+          <w:rStyle w:val="s1"/>
+          <w:sz w:val="24"/>
+        </w:rPr>
+        <w:t>imilarity</w:t>
+      </w:r>
+      <w:proofErr w:type="spellEnd"/>
+      <w:r>
+        <w:rPr>
+          <w:rStyle w:val="s1"/>
+          <w:sz w:val="24"/>
+        </w:rPr>
+        <w:t>/allzips_sim_info.csv' which has all 40k zips 2 digit encoded representation, and completed info including size(</w:t>
+      </w:r>
+      <w:proofErr w:type="spellStart"/>
+      <w:proofErr w:type="gramStart"/>
+      <w:r>
+        <w:rPr>
+          <w:rStyle w:val="s1"/>
+          <w:sz w:val="24"/>
+        </w:rPr>
+        <w:t>city,rural</w:t>
+      </w:r>
+      <w:proofErr w:type="gramEnd"/>
+      <w:r>
+        <w:rPr>
+          <w:rStyle w:val="s1"/>
+          <w:sz w:val="24"/>
+        </w:rPr>
+        <w:t>,urban</w:t>
+      </w:r>
+      <w:proofErr w:type="spellEnd"/>
+      <w:r>
+        <w:rPr>
+          <w:rStyle w:val="s1"/>
+          <w:sz w:val="24"/>
+        </w:rPr>
+        <w:t>)</w:t>
+      </w:r>
+    </w:p>
+    <w:p>
+      <w:pPr>
+        <w:pStyle w:val="p3"/>
+        <w:rPr>
+          <w:rStyle w:val="s1"/>
+          <w:sz w:val="24"/>
+        </w:rPr>
+      </w:pPr>
+    </w:p>
+    <w:p>
+      <w:pPr>
+        <w:pStyle w:val="p3"/>
+        <w:rPr>
+          <w:rStyle w:val="s1"/>
+          <w:b/>
+          <w:sz w:val="24"/>
+        </w:rPr>
+      </w:pPr>
+      <w:r>
+        <w:rPr>
+          <w:rStyle w:val="s1"/>
+          <w:b/>
+          <w:sz w:val="24"/>
+        </w:rPr>
+        <w:t>getMostSimZip.py</w:t>
+      </w:r>
+    </w:p>
+    <w:p>
+      <w:pPr>
+        <w:pStyle w:val="p3"/>
+        <w:rPr>
+          <w:rStyle w:val="s1"/>
+          <w:sz w:val="24"/>
+        </w:rPr>
+      </w:pPr>
+      <w:r>
+        <w:rPr>
+          <w:rStyle w:val="s1"/>
+          <w:sz w:val="24"/>
+        </w:rPr>
+        <w:t>INPUTS</w:t>
+      </w:r>
+      <w:r>
+        <w:rPr>
+          <w:rStyle w:val="s1"/>
+          <w:sz w:val="24"/>
+        </w:rPr>
+        <w:t xml:space="preserve">: </w:t>
+      </w:r>
+      <w:r>
+        <w:rPr>
+          <w:rStyle w:val="s1"/>
+          <w:sz w:val="24"/>
+        </w:rPr>
+        <w:t xml:space="preserve">this function will use </w:t>
+      </w:r>
+      <w:proofErr w:type="spellStart"/>
+      <w:r>
+        <w:rPr>
+          <w:rStyle w:val="s1"/>
+          <w:sz w:val="24"/>
+        </w:rPr>
+        <w:t>zipSimilarity</w:t>
+      </w:r>
+      <w:proofErr w:type="spellEnd"/>
+      <w:r>
+        <w:rPr>
+          <w:rStyle w:val="s1"/>
+          <w:sz w:val="24"/>
+        </w:rPr>
+        <w:t>/allzips_sim_info.csv</w:t>
+      </w:r>
+      <w:r>
+        <w:rPr>
+          <w:rStyle w:val="s1"/>
+          <w:sz w:val="24"/>
+        </w:rPr>
+        <w:t xml:space="preserve"> and </w:t>
+      </w:r>
+      <w:r>
+        <w:rPr>
+          <w:rStyle w:val="s1"/>
+          <w:sz w:val="24"/>
+        </w:rPr>
+        <w:t>top10ZipFeatur</w:t>
+      </w:r>
+      <w:r>
+        <w:rPr>
+          <w:rStyle w:val="s1"/>
+          <w:sz w:val="24"/>
+        </w:rPr>
+        <w:t>es/byZIPtop10ZipFeaturesAgg_2010-&gt;5</w:t>
+      </w:r>
+      <w:r>
+        <w:rPr>
+          <w:rStyle w:val="s1"/>
+          <w:sz w:val="24"/>
+        </w:rPr>
+        <w:t>.csv</w:t>
+      </w:r>
+    </w:p>
+    <w:p>
+      <w:pPr>
+        <w:pStyle w:val="p3"/>
+        <w:rPr>
+          <w:rStyle w:val="s1"/>
+          <w:sz w:val="24"/>
+        </w:rPr>
+      </w:pPr>
+      <w:r>
+        <w:rPr>
+          <w:rStyle w:val="s1"/>
+          <w:sz w:val="24"/>
+        </w:rPr>
+        <w:t xml:space="preserve">OUTPUTS: function </w:t>
+      </w:r>
+      <w:proofErr w:type="spellStart"/>
+      <w:r>
+        <w:rPr>
+          <w:rStyle w:val="s1"/>
+          <w:sz w:val="24"/>
+        </w:rPr>
+        <w:t>getMostSimZip</w:t>
+      </w:r>
+      <w:proofErr w:type="spellEnd"/>
+      <w:r>
+        <w:rPr>
+          <w:rStyle w:val="s1"/>
+          <w:sz w:val="24"/>
+        </w:rPr>
+        <w:t>(</w:t>
+      </w:r>
+      <w:proofErr w:type="spellStart"/>
+      <w:r>
+        <w:rPr>
+          <w:rStyle w:val="s1"/>
+          <w:sz w:val="24"/>
+        </w:rPr>
+        <w:t>target_</w:t>
+      </w:r>
+      <w:proofErr w:type="gramStart"/>
+      <w:r>
+        <w:rPr>
+          <w:rStyle w:val="s1"/>
+          <w:sz w:val="24"/>
+        </w:rPr>
+        <w:t>ZIP,targetdframe</w:t>
+      </w:r>
+      <w:proofErr w:type="gramEnd"/>
+      <w:r>
+        <w:rPr>
+          <w:rStyle w:val="s1"/>
+          <w:sz w:val="24"/>
+        </w:rPr>
+        <w:t>,candidframe</w:t>
+      </w:r>
+      <w:proofErr w:type="spellEnd"/>
+      <w:r>
+        <w:rPr>
+          <w:rStyle w:val="s1"/>
+          <w:sz w:val="24"/>
+        </w:rPr>
+        <w:t>)</w:t>
+      </w:r>
+      <w:r>
+        <w:rPr>
+          <w:rStyle w:val="s1"/>
+          <w:sz w:val="24"/>
+        </w:rPr>
+        <w:t xml:space="preserve"> to return the most similar zip from an existing state farm zip to any </w:t>
+      </w:r>
+      <w:proofErr w:type="spellStart"/>
+      <w:r>
+        <w:rPr>
+          <w:rStyle w:val="s1"/>
+          <w:sz w:val="24"/>
+        </w:rPr>
+        <w:t>non state</w:t>
+      </w:r>
+      <w:proofErr w:type="spellEnd"/>
+      <w:r>
+        <w:rPr>
+          <w:rStyle w:val="s1"/>
+          <w:sz w:val="24"/>
+        </w:rPr>
+        <w:t xml:space="preserve"> farm existence zip</w:t>
+      </w:r>
+      <w:r>
+        <w:rPr>
+          <w:rStyle w:val="s1"/>
+          <w:sz w:val="24"/>
+        </w:rPr>
+        <w:t xml:space="preserve"> in an approximate 75 miles radius range and with zip size matched: city zip match to city zip, </w:t>
+      </w:r>
+      <w:proofErr w:type="spellStart"/>
+      <w:r>
+        <w:rPr>
+          <w:rStyle w:val="s1"/>
+          <w:sz w:val="24"/>
+        </w:rPr>
+        <w:t>etc</w:t>
+      </w:r>
+      <w:proofErr w:type="spellEnd"/>
+    </w:p>
+    <w:p>
+      <w:pPr>
+        <w:pStyle w:val="p3"/>
+        <w:rPr>
+          <w:rStyle w:val="s1"/>
+          <w:sz w:val="24"/>
+        </w:rPr>
+      </w:pPr>
+    </w:p>
+    <w:p>
+      <w:pPr>
+        <w:pStyle w:val="p3"/>
+        <w:rPr>
+          <w:rStyle w:val="s1"/>
+          <w:b/>
+          <w:sz w:val="24"/>
+        </w:rPr>
+      </w:pPr>
+      <w:r>
+        <w:rPr>
+          <w:rStyle w:val="s1"/>
+          <w:b/>
+          <w:sz w:val="24"/>
+        </w:rPr>
+        <w:t>newAgtProd_output_produce.py</w:t>
+      </w:r>
+    </w:p>
+    <w:p>
+      <w:pPr>
+        <w:pStyle w:val="p3"/>
+        <w:rPr>
+          <w:rStyle w:val="s1"/>
+          <w:sz w:val="24"/>
+        </w:rPr>
+      </w:pPr>
+      <w:r>
+        <w:rPr>
+          <w:rStyle w:val="s1"/>
+          <w:sz w:val="24"/>
+        </w:rPr>
+        <w:t>INPUTS:</w:t>
+      </w:r>
+      <w:r>
+        <w:rPr>
+          <w:rStyle w:val="s1"/>
+          <w:sz w:val="24"/>
+        </w:rPr>
+        <w:t xml:space="preserve"> </w:t>
+      </w:r>
       <w:bookmarkStart w:id="0" w:name="_GoBack"/>
       <w:bookmarkEnd w:id="0"/>
     </w:p>
     <w:p>
       <w:pPr>
         <w:pStyle w:val="p3"/>
-        <w:rPr>
-          <w:sz w:val="24"/>
-        </w:rPr>
-      </w:pPr>
-      <w:r>
-        <w:rPr>
-          <w:rStyle w:val="s1"/>
-          <w:sz w:val="24"/>
-        </w:rPr>
-        <w:t xml:space="preserve">INPUTS: </w:t>
-      </w:r>
-      <w:r>
-        <w:rPr>
-          <w:rStyle w:val="s1"/>
-          <w:sz w:val="24"/>
-        </w:rPr>
-        <w:t xml:space="preserve">       </w:t>
-      </w:r>
-      <w:r>
-        <w:rPr>
-          <w:rStyle w:val="s1"/>
-          <w:sz w:val="24"/>
-        </w:rPr>
-        <w:t>top10ZipFeatures/top10ZipFeatures_2015</w:t>
-      </w:r>
-      <w:r>
-        <w:rPr>
-          <w:rStyle w:val="s1"/>
-          <w:sz w:val="24"/>
-        </w:rPr>
-        <w:t xml:space="preserve">-&gt;2010 </w:t>
-      </w:r>
-      <w:r>
-        <w:rPr>
-          <w:rStyle w:val="s1"/>
-          <w:sz w:val="24"/>
-        </w:rPr>
-        <w:t xml:space="preserve">which </w:t>
-      </w:r>
-      <w:r>
-        <w:rPr>
-          <w:rStyle w:val="s1"/>
-          <w:sz w:val="24"/>
-        </w:rPr>
-        <w:t>has the top 10 pol source zips</w:t>
-      </w:r>
-      <w:r>
-        <w:rPr>
-          <w:rStyle w:val="s1"/>
-          <w:sz w:val="24"/>
-        </w:rPr>
-        <w:t>’ demographics features</w:t>
-      </w:r>
-      <w:r>
-        <w:rPr>
-          <w:rStyle w:val="s1"/>
-          <w:sz w:val="24"/>
-        </w:rPr>
-        <w:t xml:space="preserve"> for each agent</w:t>
-      </w:r>
-    </w:p>
-    <w:p>
-      <w:pPr>
-        <w:pStyle w:val="p3"/>
-        <w:rPr>
-          <w:sz w:val="24"/>
-        </w:rPr>
-      </w:pPr>
-    </w:p>
-    <w:p>
-      <w:pPr>
-        <w:pStyle w:val="p3"/>
-        <w:rPr>
-          <w:rStyle w:val="s1"/>
-          <w:sz w:val="24"/>
-        </w:rPr>
-      </w:pPr>
-      <w:r>
-        <w:rPr>
-          <w:rStyle w:val="apple-tab-span"/>
-          <w:sz w:val="24"/>
-        </w:rPr>
-        <w:tab/>
-      </w:r>
-      <w:r>
-        <w:rPr>
-          <w:rStyle w:val="s1"/>
-          <w:sz w:val="24"/>
-        </w:rPr>
-        <w:t xml:space="preserve">OUTPUTS: </w:t>
-      </w:r>
-      <w:r>
-        <w:rPr>
-          <w:rStyle w:val="s1"/>
-          <w:sz w:val="24"/>
-        </w:rPr>
-        <w:t>top10ZipFeatures/byZIPtop10ZipFeatures_2010</w:t>
-      </w:r>
-      <w:r>
-        <w:rPr>
-          <w:rStyle w:val="s1"/>
-          <w:sz w:val="24"/>
-        </w:rPr>
-        <w:sym w:font="Wingdings" w:char="F0E0"/>
-      </w:r>
-      <w:r>
-        <w:rPr>
-          <w:rStyle w:val="s1"/>
-          <w:sz w:val="24"/>
-        </w:rPr>
-        <w:t>2015</w:t>
-      </w:r>
-      <w:r>
-        <w:rPr>
-          <w:rStyle w:val="s1"/>
-          <w:sz w:val="24"/>
-        </w:rPr>
-        <w:t>.csv</w:t>
-      </w:r>
-      <w:r>
-        <w:rPr>
-          <w:rStyle w:val="s1"/>
-          <w:sz w:val="24"/>
-        </w:rPr>
-        <w:t xml:space="preserve"> </w:t>
-      </w:r>
-      <w:r>
-        <w:rPr>
-          <w:rStyle w:val="s1"/>
-          <w:sz w:val="24"/>
-        </w:rPr>
-        <w:t>produce top 10 pol source zips</w:t>
-      </w:r>
-      <w:r>
-        <w:rPr>
-          <w:rStyle w:val="s1"/>
-          <w:sz w:val="24"/>
-        </w:rPr>
-        <w:t>’ features</w:t>
-      </w:r>
-      <w:r>
-        <w:rPr>
-          <w:rStyle w:val="s1"/>
-          <w:sz w:val="24"/>
-        </w:rPr>
-        <w:t xml:space="preserve"> for each zip instead</w:t>
-      </w:r>
-    </w:p>
-    <w:p>
-      <w:pPr>
-        <w:pStyle w:val="p3"/>
-        <w:rPr>
-          <w:rStyle w:val="s1"/>
-          <w:sz w:val="24"/>
-        </w:rPr>
-      </w:pPr>
-      <w:r>
-        <w:rPr>
-          <w:rStyle w:val="s1"/>
-          <w:sz w:val="24"/>
-        </w:rPr>
-        <w:tab/>
-      </w:r>
-      <w:r>
-        <w:rPr>
-          <w:rStyle w:val="s1"/>
-          <w:sz w:val="24"/>
-        </w:rPr>
-        <w:tab/>
-      </w:r>
-      <w:r>
-        <w:rPr>
-          <w:rStyle w:val="s1"/>
-          <w:sz w:val="24"/>
-        </w:rPr>
-        <w:tab/>
-      </w:r>
-      <w:r>
-        <w:rPr>
-          <w:rStyle w:val="s1"/>
-          <w:sz w:val="24"/>
-        </w:rPr>
-        <w:t>top10ZipFeatures/byZIPtop10ZipFeaturesAgg_2010.csv'</w:t>
-      </w:r>
-      <w:r>
-        <w:rPr>
-          <w:rStyle w:val="s1"/>
-          <w:sz w:val="24"/>
-        </w:rPr>
-        <w:t xml:space="preserve"> </w:t>
-      </w:r>
-      <w:r>
-        <w:rPr>
-          <w:rStyle w:val="s1"/>
-          <w:sz w:val="24"/>
-        </w:rPr>
-        <w:t xml:space="preserve">produce top 10 pol source zips’ </w:t>
-      </w:r>
-      <w:r>
-        <w:rPr>
-          <w:rStyle w:val="s1"/>
-          <w:sz w:val="24"/>
-        </w:rPr>
-        <w:t xml:space="preserve">aggregated version </w:t>
-      </w:r>
-      <w:r>
-        <w:rPr>
-          <w:rStyle w:val="s1"/>
-          <w:sz w:val="24"/>
-        </w:rPr>
-        <w:t>features for each zip instead</w:t>
-      </w:r>
-    </w:p>
-    <w:p>
-      <w:pPr>
-        <w:pStyle w:val="p3"/>
-        <w:ind w:firstLine="720"/>
-        <w:rPr>
-          <w:rStyle w:val="s1"/>
-          <w:sz w:val="24"/>
-        </w:rPr>
-      </w:pPr>
-      <w:r>
-        <w:rPr>
-          <w:rStyle w:val="s1"/>
-          <w:sz w:val="24"/>
-        </w:rPr>
-        <w:t>top10ZipFeatures/top10zipPerzip2010.csv</w:t>
-      </w:r>
-      <w:r>
-        <w:rPr>
-          <w:rStyle w:val="s1"/>
-          <w:sz w:val="24"/>
-        </w:rPr>
-        <w:t xml:space="preserve">: each zip codes top 10 </w:t>
-      </w:r>
-      <w:proofErr w:type="spellStart"/>
-      <w:r>
-        <w:rPr>
-          <w:rStyle w:val="s1"/>
-          <w:sz w:val="24"/>
-        </w:rPr>
-        <w:t>neibor</w:t>
-      </w:r>
-      <w:proofErr w:type="spellEnd"/>
-      <w:r>
-        <w:rPr>
-          <w:rStyle w:val="s1"/>
-          <w:sz w:val="24"/>
-        </w:rPr>
-        <w:t xml:space="preserve"> zip</w:t>
-      </w:r>
-    </w:p>
-    <w:p>
-      <w:pPr>
-        <w:pStyle w:val="p3"/>
-        <w:rPr>
-          <w:rStyle w:val="s1"/>
-          <w:sz w:val="24"/>
-        </w:rPr>
-      </w:pPr>
-    </w:p>
-    <w:p>
-      <w:pPr>
-        <w:pStyle w:val="p3"/>
-        <w:rPr>
-          <w:rStyle w:val="s1"/>
-          <w:sz w:val="24"/>
-        </w:rPr>
-      </w:pPr>
-    </w:p>
-    <w:p>
-      <w:pPr>
-        <w:pStyle w:val="p3"/>
-        <w:rPr>
-          <w:rStyle w:val="s1"/>
-          <w:b/>
-          <w:sz w:val="24"/>
-        </w:rPr>
-      </w:pPr>
-      <w:r>
-        <w:rPr>
-          <w:rStyle w:val="s1"/>
-          <w:b/>
-          <w:sz w:val="24"/>
-        </w:rPr>
-        <w:t>prepData4_getMostSimZip.py</w:t>
-      </w:r>
-    </w:p>
-    <w:p>
-      <w:pPr>
-        <w:pStyle w:val="p3"/>
-      </w:pPr>
-      <w:r>
-        <w:rPr>
-          <w:rStyle w:val="s1"/>
-          <w:sz w:val="24"/>
-        </w:rPr>
-        <w:t>INPUTS:</w:t>
-      </w:r>
-      <w:r>
-        <w:t xml:space="preserve"> </w:t>
-      </w:r>
-    </w:p>
-    <w:p>
-      <w:pPr>
-        <w:pStyle w:val="p3"/>
         <w:ind w:left="720"/>
         <w:rPr>
           <w:rStyle w:val="s1"/>
           <w:sz w:val="24"/>
         </w:rPr>
       </w:pPr>
-      <w:r>
-        <w:rPr>
-          <w:rStyle w:val="s1"/>
-          <w:sz w:val="24"/>
-        </w:rPr>
-        <w:t xml:space="preserve"># get each zip's 2 encoded </w:t>
+      <w:proofErr w:type="spellStart"/>
+      <w:r>
+        <w:rPr>
+          <w:rStyle w:val="s1"/>
+          <w:sz w:val="24"/>
+        </w:rPr>
+        <w:t>zipsiminfo_allmerged</w:t>
+      </w:r>
+      <w:proofErr w:type="spellEnd"/>
+      <w:r>
+        <w:rPr>
+          <w:rStyle w:val="s1"/>
+          <w:sz w:val="24"/>
+        </w:rPr>
+        <w:t xml:space="preserve"> = </w:t>
+      </w:r>
+      <w:proofErr w:type="spellStart"/>
+      <w:proofErr w:type="gramStart"/>
+      <w:r>
+        <w:rPr>
+          <w:rStyle w:val="s1"/>
+          <w:sz w:val="24"/>
+        </w:rPr>
+        <w:t>pd.read</w:t>
+      </w:r>
+      <w:proofErr w:type="gramEnd"/>
+      <w:r>
+        <w:rPr>
+          <w:rStyle w:val="s1"/>
+          <w:sz w:val="24"/>
+        </w:rPr>
+        <w:t>_csv</w:t>
+      </w:r>
+      <w:proofErr w:type="spellEnd"/>
+      <w:r>
+        <w:rPr>
+          <w:rStyle w:val="s1"/>
+          <w:sz w:val="24"/>
+        </w:rPr>
+        <w:t>('</w:t>
+      </w:r>
+      <w:proofErr w:type="spellStart"/>
+      <w:r>
+        <w:rPr>
+          <w:rStyle w:val="s1"/>
+          <w:sz w:val="24"/>
+        </w:rPr>
+        <w:t>zipSimilarity</w:t>
+      </w:r>
+      <w:proofErr w:type="spellEnd"/>
+      <w:r>
+        <w:rPr>
+          <w:rStyle w:val="s1"/>
+          <w:sz w:val="24"/>
+        </w:rPr>
+        <w:t>/allzips_sim_info.csv')</w:t>
       </w:r>
     </w:p>
     <w:p>
@@ -5837,21 +6437,12 @@
           <w:sz w:val="24"/>
         </w:rPr>
       </w:pPr>
-      <w:proofErr w:type="spellStart"/>
-      <w:r>
-        <w:rPr>
-          <w:rStyle w:val="s1"/>
-          <w:sz w:val="24"/>
-        </w:rPr>
-        <w:t>zipsim_df</w:t>
-      </w:r>
-      <w:proofErr w:type="spellEnd"/>
-      <w:r>
-        <w:rPr>
-          <w:rStyle w:val="s1"/>
-          <w:sz w:val="24"/>
-        </w:rPr>
-        <w:t xml:space="preserve"> = </w:t>
+      <w:r>
+        <w:rPr>
+          <w:rStyle w:val="s1"/>
+          <w:sz w:val="24"/>
+        </w:rPr>
+        <w:t xml:space="preserve">feature2015agg_byZIP = </w:t>
       </w:r>
       <w:proofErr w:type="spellStart"/>
       <w:proofErr w:type="gramStart"/>
@@ -5876,75 +6467,38 @@
           <w:rStyle w:val="s1"/>
           <w:sz w:val="24"/>
         </w:rPr>
-        <w:t>('</w:t>
-      </w:r>
-      <w:proofErr w:type="spellStart"/>
-      <w:r>
-        <w:rPr>
-          <w:rStyle w:val="s1"/>
-          <w:sz w:val="24"/>
-        </w:rPr>
-        <w:t>zipSimilarity</w:t>
-      </w:r>
-      <w:proofErr w:type="spellEnd"/>
-      <w:r>
-        <w:rPr>
-          <w:rStyle w:val="s1"/>
-          <w:sz w:val="24"/>
-        </w:rPr>
-        <w:t>/zipsimilarity_tsne.csv')</w:t>
-      </w:r>
-    </w:p>
-    <w:p>
-      <w:pPr>
-        <w:pStyle w:val="p3"/>
-        <w:ind w:left="720"/>
-        <w:rPr>
-          <w:rStyle w:val="s1"/>
-          <w:sz w:val="24"/>
-        </w:rPr>
-      </w:pPr>
-      <w:r>
-        <w:rPr>
-          <w:rStyle w:val="s1"/>
-          <w:sz w:val="24"/>
-        </w:rPr>
-        <w:t># Read zip merged file with all demographics features</w:t>
-      </w:r>
-    </w:p>
-    <w:p>
-      <w:pPr>
-        <w:pStyle w:val="p3"/>
-        <w:ind w:left="720"/>
-        <w:rPr>
-          <w:rStyle w:val="s1"/>
-          <w:sz w:val="24"/>
-        </w:rPr>
-      </w:pPr>
-      <w:proofErr w:type="spellStart"/>
-      <w:r>
-        <w:rPr>
-          <w:rStyle w:val="s1"/>
-          <w:sz w:val="24"/>
-        </w:rPr>
-        <w:t>zipdf</w:t>
-      </w:r>
-      <w:proofErr w:type="spellEnd"/>
-      <w:r>
-        <w:rPr>
-          <w:rStyle w:val="s1"/>
-          <w:sz w:val="24"/>
-        </w:rPr>
-        <w:t xml:space="preserve"> = </w:t>
-      </w:r>
-      <w:proofErr w:type="spellStart"/>
+        <w:t>('top10ZipFeatures/byZIPtop10ZipFeaturesAgg_2015.csv')</w:t>
+      </w:r>
+    </w:p>
+    <w:p>
+      <w:pPr>
+        <w:pStyle w:val="p3"/>
+        <w:rPr>
+          <w:rStyle w:val="s1"/>
+          <w:sz w:val="24"/>
+        </w:rPr>
+      </w:pPr>
+      <w:r>
+        <w:rPr>
+          <w:rStyle w:val="s1"/>
+          <w:sz w:val="24"/>
+        </w:rPr>
+        <w:t>OUTPUTS:</w:t>
+      </w:r>
+      <w:r>
+        <w:rPr>
+          <w:rStyle w:val="s1"/>
+          <w:sz w:val="24"/>
+        </w:rPr>
+        <w:t xml:space="preserve"> list of zips we don’t have state farm agents and their corresponding similar zips of state farm </w:t>
+      </w:r>
       <w:proofErr w:type="gramStart"/>
       <w:r>
         <w:rPr>
           <w:rStyle w:val="s1"/>
           <w:sz w:val="24"/>
         </w:rPr>
-        <w:t>pd.read</w:t>
+        <w:t>agents</w:t>
       </w:r>
       <w:proofErr w:type="gramEnd"/>
       <w:r>
@@ -5952,385 +6506,8 @@
           <w:rStyle w:val="s1"/>
           <w:sz w:val="24"/>
         </w:rPr>
-        <w:t>_csv</w:t>
-      </w:r>
-      <w:proofErr w:type="spellEnd"/>
-      <w:r>
-        <w:rPr>
-          <w:rStyle w:val="s1"/>
-          <w:sz w:val="24"/>
-        </w:rPr>
-        <w:t>('zipmerged2010-2015.csv')</w:t>
-      </w:r>
-    </w:p>
-    <w:p>
-      <w:pPr>
-        <w:pStyle w:val="p3"/>
-        <w:ind w:left="720"/>
-        <w:rPr>
-          <w:rStyle w:val="s1"/>
-          <w:sz w:val="24"/>
-        </w:rPr>
-      </w:pPr>
-      <w:r>
-        <w:rPr>
-          <w:rStyle w:val="s1"/>
-          <w:sz w:val="24"/>
-        </w:rPr>
-        <w:t xml:space="preserve"># Read </w:t>
-      </w:r>
-      <w:proofErr w:type="spellStart"/>
-      <w:r>
-        <w:rPr>
-          <w:rStyle w:val="s1"/>
-          <w:sz w:val="24"/>
-        </w:rPr>
-        <w:t>zipinfo</w:t>
-      </w:r>
-      <w:proofErr w:type="spellEnd"/>
-      <w:r>
-        <w:rPr>
-          <w:rStyle w:val="s1"/>
-          <w:sz w:val="24"/>
-        </w:rPr>
-        <w:t xml:space="preserve"> csv which has the state, county info per zip</w:t>
-      </w:r>
-    </w:p>
-    <w:p>
-      <w:pPr>
-        <w:pStyle w:val="p3"/>
-        <w:ind w:left="720"/>
-        <w:rPr>
-          <w:rStyle w:val="s1"/>
-          <w:sz w:val="24"/>
-        </w:rPr>
-      </w:pPr>
-      <w:proofErr w:type="spellStart"/>
-      <w:r>
-        <w:rPr>
-          <w:rStyle w:val="s1"/>
-          <w:sz w:val="24"/>
-        </w:rPr>
-        <w:t>zipinfo</w:t>
-      </w:r>
-      <w:proofErr w:type="spellEnd"/>
-      <w:r>
-        <w:rPr>
-          <w:rStyle w:val="s1"/>
-          <w:sz w:val="24"/>
-        </w:rPr>
-        <w:t xml:space="preserve"> = </w:t>
-      </w:r>
-      <w:proofErr w:type="spellStart"/>
-      <w:proofErr w:type="gramStart"/>
-      <w:r>
-        <w:rPr>
-          <w:rStyle w:val="s1"/>
-          <w:sz w:val="24"/>
-        </w:rPr>
-        <w:t>pd.read</w:t>
-      </w:r>
-      <w:proofErr w:type="gramEnd"/>
-      <w:r>
-        <w:rPr>
-          <w:rStyle w:val="s1"/>
-          <w:sz w:val="24"/>
-        </w:rPr>
-        <w:t>_csv</w:t>
-      </w:r>
-      <w:proofErr w:type="spellEnd"/>
-      <w:r>
-        <w:rPr>
-          <w:rStyle w:val="s1"/>
-          <w:sz w:val="24"/>
-        </w:rPr>
-        <w:t>('us_postal_codes.csv')</w:t>
-      </w:r>
-    </w:p>
-    <w:p>
-      <w:pPr>
-        <w:pStyle w:val="p3"/>
-        <w:rPr>
-          <w:rStyle w:val="s1"/>
-          <w:sz w:val="24"/>
-        </w:rPr>
-      </w:pPr>
-      <w:r>
-        <w:rPr>
-          <w:rStyle w:val="s1"/>
-          <w:sz w:val="24"/>
-        </w:rPr>
-        <w:t>OUTPUTS:</w:t>
-      </w:r>
-      <w:r>
-        <w:t xml:space="preserve"> </w:t>
-      </w:r>
-      <w:r>
-        <w:rPr>
-          <w:rStyle w:val="s1"/>
-          <w:sz w:val="24"/>
-        </w:rPr>
-        <w:t>'</w:t>
-      </w:r>
-      <w:r>
-        <w:rPr>
-          <w:rStyle w:val="s1"/>
-          <w:sz w:val="24"/>
-        </w:rPr>
-        <w:t xml:space="preserve"> </w:t>
-      </w:r>
-      <w:proofErr w:type="spellStart"/>
-      <w:r>
-        <w:rPr>
-          <w:rStyle w:val="s1"/>
-          <w:sz w:val="24"/>
-        </w:rPr>
-        <w:t>zipS</w:t>
-      </w:r>
-      <w:r>
-        <w:rPr>
-          <w:rStyle w:val="s1"/>
-          <w:sz w:val="24"/>
-        </w:rPr>
-        <w:t>imilarity</w:t>
-      </w:r>
-      <w:proofErr w:type="spellEnd"/>
-      <w:r>
-        <w:rPr>
-          <w:rStyle w:val="s1"/>
-          <w:sz w:val="24"/>
-        </w:rPr>
-        <w:t>/allzips_sim_info.csv' which has all 40k zips 2 digit encoded representation, and completed info including size(</w:t>
-      </w:r>
-      <w:proofErr w:type="spellStart"/>
-      <w:proofErr w:type="gramStart"/>
-      <w:r>
-        <w:rPr>
-          <w:rStyle w:val="s1"/>
-          <w:sz w:val="24"/>
-        </w:rPr>
-        <w:t>city,rural</w:t>
-      </w:r>
-      <w:proofErr w:type="gramEnd"/>
-      <w:r>
-        <w:rPr>
-          <w:rStyle w:val="s1"/>
-          <w:sz w:val="24"/>
-        </w:rPr>
-        <w:t>,urban</w:t>
-      </w:r>
-      <w:proofErr w:type="spellEnd"/>
-      <w:r>
-        <w:rPr>
-          <w:rStyle w:val="s1"/>
-          <w:sz w:val="24"/>
-        </w:rPr>
-        <w:t>)</w:t>
-      </w:r>
-    </w:p>
-    <w:p>
-      <w:pPr>
-        <w:pStyle w:val="p3"/>
-        <w:rPr>
-          <w:rStyle w:val="s1"/>
-          <w:sz w:val="24"/>
-        </w:rPr>
-      </w:pPr>
-    </w:p>
-    <w:p>
-      <w:pPr>
-        <w:pStyle w:val="p3"/>
-        <w:rPr>
-          <w:rStyle w:val="s1"/>
-          <w:b/>
-          <w:sz w:val="24"/>
-        </w:rPr>
-      </w:pPr>
-      <w:r>
-        <w:rPr>
-          <w:rStyle w:val="s1"/>
-          <w:b/>
-          <w:sz w:val="24"/>
-        </w:rPr>
-        <w:t>getMostSimZip.py</w:t>
-      </w:r>
-    </w:p>
-    <w:p>
-      <w:pPr>
-        <w:pStyle w:val="p3"/>
-        <w:rPr>
-          <w:rStyle w:val="s1"/>
-          <w:sz w:val="24"/>
-        </w:rPr>
-      </w:pPr>
-      <w:r>
-        <w:rPr>
-          <w:rStyle w:val="s1"/>
-          <w:sz w:val="24"/>
-        </w:rPr>
-        <w:t>INPUTS</w:t>
-      </w:r>
-      <w:r>
-        <w:rPr>
-          <w:rStyle w:val="s1"/>
-          <w:sz w:val="24"/>
-        </w:rPr>
-        <w:t xml:space="preserve">: </w:t>
-      </w:r>
-      <w:r>
-        <w:rPr>
-          <w:rStyle w:val="s1"/>
-          <w:sz w:val="24"/>
-        </w:rPr>
-        <w:t xml:space="preserve">this function will use </w:t>
-      </w:r>
-      <w:proofErr w:type="spellStart"/>
-      <w:r>
-        <w:rPr>
-          <w:rStyle w:val="s1"/>
-          <w:sz w:val="24"/>
-        </w:rPr>
-        <w:t>zipSimilarity</w:t>
-      </w:r>
-      <w:proofErr w:type="spellEnd"/>
-      <w:r>
-        <w:rPr>
-          <w:rStyle w:val="s1"/>
-          <w:sz w:val="24"/>
-        </w:rPr>
-        <w:t>/allzips_sim_info.csv</w:t>
-      </w:r>
-      <w:r>
-        <w:rPr>
-          <w:rStyle w:val="s1"/>
-          <w:sz w:val="24"/>
-        </w:rPr>
-        <w:t xml:space="preserve"> and </w:t>
-      </w:r>
-      <w:r>
-        <w:rPr>
-          <w:rStyle w:val="s1"/>
-          <w:sz w:val="24"/>
-        </w:rPr>
-        <w:t>top10ZipFeatur</w:t>
-      </w:r>
-      <w:r>
-        <w:rPr>
-          <w:rStyle w:val="s1"/>
-          <w:sz w:val="24"/>
-        </w:rPr>
-        <w:t>es/byZIPtop10ZipFeaturesAgg_2010-&gt;5</w:t>
-      </w:r>
-      <w:r>
-        <w:rPr>
-          <w:rStyle w:val="s1"/>
-          <w:sz w:val="24"/>
-        </w:rPr>
-        <w:t>.csv</w:t>
-      </w:r>
-    </w:p>
-    <w:p>
-      <w:pPr>
-        <w:pStyle w:val="p3"/>
-        <w:rPr>
-          <w:rStyle w:val="s1"/>
-          <w:sz w:val="24"/>
-        </w:rPr>
-      </w:pPr>
-      <w:r>
-        <w:rPr>
-          <w:rStyle w:val="s1"/>
-          <w:sz w:val="24"/>
-        </w:rPr>
-        <w:t xml:space="preserve">OUTPUTS: function </w:t>
-      </w:r>
-      <w:proofErr w:type="spellStart"/>
-      <w:r>
-        <w:rPr>
-          <w:rStyle w:val="s1"/>
-          <w:sz w:val="24"/>
-        </w:rPr>
-        <w:t>getMostSimZip</w:t>
-      </w:r>
-      <w:proofErr w:type="spellEnd"/>
-      <w:r>
-        <w:rPr>
-          <w:rStyle w:val="s1"/>
-          <w:sz w:val="24"/>
-        </w:rPr>
-        <w:t>(</w:t>
-      </w:r>
-      <w:proofErr w:type="spellStart"/>
-      <w:r>
-        <w:rPr>
-          <w:rStyle w:val="s1"/>
-          <w:sz w:val="24"/>
-        </w:rPr>
-        <w:t>target_</w:t>
-      </w:r>
-      <w:proofErr w:type="gramStart"/>
-      <w:r>
-        <w:rPr>
-          <w:rStyle w:val="s1"/>
-          <w:sz w:val="24"/>
-        </w:rPr>
-        <w:t>ZIP,targetdframe</w:t>
-      </w:r>
-      <w:proofErr w:type="gramEnd"/>
-      <w:r>
-        <w:rPr>
-          <w:rStyle w:val="s1"/>
-          <w:sz w:val="24"/>
-        </w:rPr>
-        <w:t>,candidframe</w:t>
-      </w:r>
-      <w:proofErr w:type="spellEnd"/>
-      <w:r>
-        <w:rPr>
-          <w:rStyle w:val="s1"/>
-          <w:sz w:val="24"/>
-        </w:rPr>
-        <w:t>)</w:t>
-      </w:r>
-      <w:r>
-        <w:rPr>
-          <w:rStyle w:val="s1"/>
-          <w:sz w:val="24"/>
-        </w:rPr>
-        <w:t xml:space="preserve"> to return the most similar zip from an existing state farm zip to any </w:t>
-      </w:r>
-      <w:proofErr w:type="spellStart"/>
-      <w:r>
-        <w:rPr>
-          <w:rStyle w:val="s1"/>
-          <w:sz w:val="24"/>
-        </w:rPr>
-        <w:t>non state</w:t>
-      </w:r>
-      <w:proofErr w:type="spellEnd"/>
-      <w:r>
-        <w:rPr>
-          <w:rStyle w:val="s1"/>
-          <w:sz w:val="24"/>
-        </w:rPr>
-        <w:t xml:space="preserve"> farm existence zip</w:t>
-      </w:r>
-      <w:r>
-        <w:rPr>
-          <w:rStyle w:val="s1"/>
-          <w:sz w:val="24"/>
-        </w:rPr>
-        <w:t xml:space="preserve"> in an approximate 75 miles radius range and with zip size matched: city zip match to city zip, </w:t>
-      </w:r>
-      <w:proofErr w:type="spellStart"/>
-      <w:r>
-        <w:rPr>
-          <w:rStyle w:val="s1"/>
-          <w:sz w:val="24"/>
-        </w:rPr>
-        <w:t>etc</w:t>
-      </w:r>
-      <w:proofErr w:type="spellEnd"/>
+        <w:t xml:space="preserve"> existence</w:t>
+      </w:r>
     </w:p>
     <w:p>
       <w:pPr>

</xml_diff>

<commit_message>
new map showing agts
</commit_message>
<xml_diff>
--- a/classifer/classifier/fangzhongjie/mv_apm.docx
+++ b/classifer/classifier/fangzhongjie/mv_apm.docx
@@ -6477,8 +6477,6 @@
         </w:rPr>
         <w:t xml:space="preserve"> </w:t>
       </w:r>
-      <w:bookmarkStart w:id="0" w:name="_GoBack"/>
-      <w:bookmarkEnd w:id="0"/>
     </w:p>
     <w:p>
       <w:pPr>
@@ -6959,6 +6957,122 @@
         </w:rPr>
         <w:t>produce top 10 pol source zips for each zip instead</w:t>
       </w:r>
+    </w:p>
+    <w:p>
+      <w:pPr>
+        <w:pStyle w:val="p3"/>
+        <w:rPr>
+          <w:rStyle w:val="s1"/>
+          <w:sz w:val="24"/>
+        </w:rPr>
+      </w:pPr>
+    </w:p>
+    <w:p>
+      <w:pPr>
+        <w:pStyle w:val="p3"/>
+        <w:rPr>
+          <w:rStyle w:val="s1"/>
+          <w:sz w:val="24"/>
+        </w:rPr>
+      </w:pPr>
+    </w:p>
+    <w:p>
+      <w:pPr>
+        <w:pStyle w:val="p3"/>
+        <w:rPr>
+          <w:rStyle w:val="s1"/>
+          <w:sz w:val="24"/>
+        </w:rPr>
+      </w:pPr>
+      <w:r>
+        <w:rPr>
+          <w:rStyle w:val="s1"/>
+          <w:sz w:val="24"/>
+        </w:rPr>
+        <w:t>Time Series Approach</w:t>
+      </w:r>
+    </w:p>
+    <w:p>
+      <w:pPr>
+        <w:pStyle w:val="p3"/>
+        <w:rPr>
+          <w:rStyle w:val="s1"/>
+          <w:sz w:val="24"/>
+        </w:rPr>
+      </w:pPr>
+      <w:r>
+        <w:rPr>
+          <w:rStyle w:val="s1"/>
+          <w:sz w:val="24"/>
+        </w:rPr>
+        <w:t>Data Pull:</w:t>
+      </w:r>
+    </w:p>
+    <w:p>
+      <w:pPr>
+        <w:pStyle w:val="p3"/>
+        <w:rPr>
+          <w:rStyle w:val="s1"/>
+          <w:sz w:val="24"/>
+        </w:rPr>
+      </w:pPr>
+      <w:r>
+        <w:rPr>
+          <w:rStyle w:val="s1"/>
+          <w:sz w:val="24"/>
+        </w:rPr>
+        <w:t>The FDW table</w:t>
+      </w:r>
+      <w:r>
+        <w:rPr>
+          <w:rStyle w:val="s1"/>
+          <w:sz w:val="24"/>
+        </w:rPr>
+        <w:t xml:space="preserve"> has the data back to 2008.01</w:t>
+      </w:r>
+    </w:p>
+    <w:p>
+      <w:pPr>
+        <w:pStyle w:val="p3"/>
+        <w:rPr>
+          <w:rStyle w:val="s1"/>
+          <w:sz w:val="24"/>
+        </w:rPr>
+      </w:pPr>
+    </w:p>
+    <w:p>
+      <w:pPr>
+        <w:pStyle w:val="p3"/>
+        <w:rPr>
+          <w:rStyle w:val="s1"/>
+          <w:sz w:val="24"/>
+        </w:rPr>
+      </w:pPr>
+      <w:r>
+        <w:rPr>
+          <w:rStyle w:val="s1"/>
+          <w:sz w:val="24"/>
+        </w:rPr>
+        <w:t>Script Query:</w:t>
+      </w:r>
+    </w:p>
+    <w:p>
+      <w:pPr>
+        <w:pStyle w:val="p3"/>
+        <w:rPr>
+          <w:rStyle w:val="s1"/>
+          <w:sz w:val="24"/>
+        </w:rPr>
+      </w:pPr>
+      <w:r>
+        <w:rPr>
+          <w:rStyle w:val="s1"/>
+          <w:sz w:val="24"/>
+        </w:rPr>
+        <w:t>pcadds_query.txt</w:t>
+      </w:r>
+      <w:bookmarkStart w:id="0" w:name="_GoBack"/>
+      <w:bookmarkEnd w:id="0"/>
     </w:p>
     <w:p>
       <w:pPr>

</xml_diff>